<commit_message>
Update MeetingLog18 and add TeamMeetingLog19 - 14-10-2025 to Meetings folder
</commit_message>
<xml_diff>
--- a/Meetings/MeetingLog18 - 13-10-2025.docx
+++ b/Meetings/MeetingLog18 - 13-10-2025.docx
@@ -233,6 +233,13 @@
       </w:r>
     </w:p>
     <w:p>
+      <w:pPr>
+        <w:pStyle w:val="ListParagraph"/>
+        <w:numPr>
+          <w:ilvl w:val="0"/>
+          <w:numId w:val="2"/>
+        </w:numPr>
+      </w:pPr>
       <w:r>
         <w:t xml:space="preserve">Official </w:t>
       </w:r>
@@ -246,21 +253,49 @@
       </w:r>
     </w:p>
     <w:p>
+      <w:pPr>
+        <w:pStyle w:val="ListParagraph"/>
+        <w:numPr>
+          <w:ilvl w:val="0"/>
+          <w:numId w:val="2"/>
+        </w:numPr>
+      </w:pPr>
       <w:r>
         <w:t>Reviewed all Sprint 2 carry-over tasks and confirmed new assignments.</w:t>
       </w:r>
     </w:p>
     <w:p>
+      <w:pPr>
+        <w:pStyle w:val="ListParagraph"/>
+        <w:numPr>
+          <w:ilvl w:val="0"/>
+          <w:numId w:val="2"/>
+        </w:numPr>
+      </w:pPr>
       <w:r>
         <w:t>Shalini and Priyanka shared CSS issues encountered in layout responsiveness.</w:t>
       </w:r>
     </w:p>
     <w:p>
+      <w:pPr>
+        <w:pStyle w:val="ListParagraph"/>
+        <w:numPr>
+          <w:ilvl w:val="0"/>
+          <w:numId w:val="2"/>
+        </w:numPr>
+      </w:pPr>
       <w:r>
         <w:t>Karan and Hina presented progress on data cleaning document and PostgreSQL setup research.</w:t>
       </w:r>
     </w:p>
     <w:p>
+      <w:pPr>
+        <w:pStyle w:val="ListParagraph"/>
+        <w:numPr>
+          <w:ilvl w:val="0"/>
+          <w:numId w:val="2"/>
+        </w:numPr>
+      </w:pPr>
       <w:r>
         <w:t>Discussed flow chart alignment for “Search for Route” and the technical architecture rework.</w:t>
       </w:r>
@@ -282,26 +317,61 @@
       </w:r>
     </w:p>
     <w:p>
+      <w:pPr>
+        <w:pStyle w:val="ListParagraph"/>
+        <w:numPr>
+          <w:ilvl w:val="0"/>
+          <w:numId w:val="3"/>
+        </w:numPr>
+      </w:pPr>
       <w:r>
         <w:t>Confirm final system architecture version for Sprint 3 presentation.</w:t>
       </w:r>
     </w:p>
     <w:p>
+      <w:pPr>
+        <w:pStyle w:val="ListParagraph"/>
+        <w:numPr>
+          <w:ilvl w:val="0"/>
+          <w:numId w:val="3"/>
+        </w:numPr>
+      </w:pPr>
       <w:r>
         <w:t>Verify that the PostgreSQL environment is compatible with planned backend components.</w:t>
       </w:r>
     </w:p>
     <w:p>
+      <w:pPr>
+        <w:pStyle w:val="ListParagraph"/>
+        <w:numPr>
+          <w:ilvl w:val="0"/>
+          <w:numId w:val="3"/>
+        </w:numPr>
+      </w:pPr>
       <w:r>
         <w:t>Decide whether CSS issues require structural refactoring or inline fixes.</w:t>
       </w:r>
     </w:p>
     <w:p>
+      <w:pPr>
+        <w:pStyle w:val="ListParagraph"/>
+        <w:numPr>
+          <w:ilvl w:val="0"/>
+          <w:numId w:val="3"/>
+        </w:numPr>
+      </w:pPr>
       <w:r>
         <w:t>Define submission dates for the updated Gantt Chart and retrospective.</w:t>
       </w:r>
     </w:p>
     <w:p>
+      <w:pPr>
+        <w:pStyle w:val="ListParagraph"/>
+        <w:numPr>
+          <w:ilvl w:val="0"/>
+          <w:numId w:val="3"/>
+        </w:numPr>
+      </w:pPr>
       <w:r>
         <w:t>Identify tools to begin evaluating medium-fidelity prototypes with users.</w:t>
       </w:r>
@@ -323,59 +393,75 @@
       </w:r>
     </w:p>
     <w:p>
+      <w:pPr>
+        <w:pStyle w:val="ListParagraph"/>
+        <w:numPr>
+          <w:ilvl w:val="0"/>
+          <w:numId w:val="4"/>
+        </w:numPr>
+      </w:pPr>
+      <w:r>
+        <w:t xml:space="preserve">Shalini </w:t>
+      </w:r>
+      <w:r>
+        <w:t xml:space="preserve">– </w:t>
+      </w:r>
+      <w:r>
+        <w:t xml:space="preserve">Continue studying </w:t>
+      </w:r>
+      <w:r>
+        <w:t>PostgreSQL, u</w:t>
+      </w:r>
+      <w:r>
+        <w:t>pdate meeting logs daily</w:t>
+      </w:r>
+      <w:r>
+        <w:t xml:space="preserve">, </w:t>
+      </w:r>
+      <w:r>
+        <w:t>and</w:t>
+      </w:r>
+      <w:r>
+        <w:t xml:space="preserve"> </w:t>
+      </w:r>
+      <w:r>
+        <w:t xml:space="preserve">make </w:t>
+      </w:r>
+      <w:r>
+        <w:t>CSS corrections.</w:t>
+      </w:r>
+    </w:p>
+    <w:p>
+      <w:pPr>
+        <w:pStyle w:val="ListParagraph"/>
+        <w:numPr>
+          <w:ilvl w:val="0"/>
+          <w:numId w:val="4"/>
+        </w:numPr>
+      </w:pPr>
+      <w:r>
+        <w:t>Huda</w:t>
+      </w:r>
       <w:r>
         <w:rPr>
           <w:b/>
           <w:bCs/>
         </w:rPr>
-        <w:t xml:space="preserve">Shalini </w:t>
-      </w:r>
-      <w:r>
-        <w:t xml:space="preserve">– </w:t>
-      </w:r>
-      <w:r>
-        <w:t xml:space="preserve">Continue studying </w:t>
-      </w:r>
-      <w:r>
-        <w:t>PostgreSQL, u</w:t>
-      </w:r>
-      <w:r>
-        <w:t>pdate meeting logs daily</w:t>
-      </w:r>
-      <w:r>
-        <w:t xml:space="preserve">, </w:t>
-      </w:r>
-      <w:r>
-        <w:t>and</w:t>
-      </w:r>
-      <w:r>
         <w:t xml:space="preserve"> </w:t>
       </w:r>
       <w:r>
-        <w:t xml:space="preserve">make </w:t>
-      </w:r>
-      <w:r>
-        <w:t>CSS corrections.</w:t>
-      </w:r>
-    </w:p>
-    <w:p>
-      <w:r>
-        <w:rPr>
-          <w:b/>
-          <w:bCs/>
-        </w:rPr>
-        <w:t xml:space="preserve">Huda </w:t>
-      </w:r>
-      <w:r>
         <w:t>– Manage Sprint 3 Jira and GitHub activities and supervise progress.</w:t>
       </w:r>
     </w:p>
     <w:p>
-      <w:r>
-        <w:rPr>
-          <w:b/>
-          <w:bCs/>
-        </w:rPr>
+      <w:pPr>
+        <w:pStyle w:val="ListParagraph"/>
+        <w:numPr>
+          <w:ilvl w:val="0"/>
+          <w:numId w:val="4"/>
+        </w:numPr>
+      </w:pPr>
+      <w:r>
         <w:t>Priyanka</w:t>
       </w:r>
       <w:r>
@@ -383,12 +469,14 @@
       </w:r>
     </w:p>
     <w:p>
-      <w:r>
-        <w:rPr>
-          <w:b/>
-          <w:bCs/>
-        </w:rPr>
-        <w:lastRenderedPageBreak/>
+      <w:pPr>
+        <w:pStyle w:val="ListParagraph"/>
+        <w:numPr>
+          <w:ilvl w:val="0"/>
+          <w:numId w:val="4"/>
+        </w:numPr>
+      </w:pPr>
+      <w:r>
         <w:t>Hina</w:t>
       </w:r>
       <w:r>
@@ -396,11 +484,14 @@
       </w:r>
     </w:p>
     <w:p>
-      <w:r>
-        <w:rPr>
-          <w:b/>
-          <w:bCs/>
-        </w:rPr>
+      <w:pPr>
+        <w:pStyle w:val="ListParagraph"/>
+        <w:numPr>
+          <w:ilvl w:val="0"/>
+          <w:numId w:val="4"/>
+        </w:numPr>
+      </w:pPr>
+      <w:r>
         <w:t>Karan</w:t>
       </w:r>
       <w:r>
@@ -420,6 +511,7 @@
           <w:rStyle w:val="Strong"/>
           <w:color w:val="215E99" w:themeColor="text2" w:themeTint="BF"/>
         </w:rPr>
+        <w:lastRenderedPageBreak/>
         <w:t>Next Meeting</w:t>
       </w:r>
     </w:p>
@@ -559,8 +651,356 @@
       </w:rPr>
     </w:lvl>
   </w:abstractNum>
+  <w:abstractNum w:abstractNumId="1" w15:restartNumberingAfterBreak="0">
+    <w:nsid w:val="3C7A4A9A"/>
+    <w:multiLevelType w:val="hybridMultilevel"/>
+    <w:tmpl w:val="7A429940"/>
+    <w:lvl w:ilvl="0" w:tplc="08090001">
+      <w:start w:val="1"/>
+      <w:numFmt w:val="bullet"/>
+      <w:lvlText w:val=""/>
+      <w:lvlJc w:val="left"/>
+      <w:pPr>
+        <w:ind w:left="720" w:hanging="360"/>
+      </w:pPr>
+      <w:rPr>
+        <w:rFonts w:ascii="Symbol" w:hAnsi="Symbol" w:hint="default"/>
+      </w:rPr>
+    </w:lvl>
+    <w:lvl w:ilvl="1" w:tplc="08090003" w:tentative="1">
+      <w:start w:val="1"/>
+      <w:numFmt w:val="bullet"/>
+      <w:lvlText w:val="o"/>
+      <w:lvlJc w:val="left"/>
+      <w:pPr>
+        <w:ind w:left="1440" w:hanging="360"/>
+      </w:pPr>
+      <w:rPr>
+        <w:rFonts w:ascii="Courier New" w:hAnsi="Courier New" w:cs="Courier New" w:hint="default"/>
+      </w:rPr>
+    </w:lvl>
+    <w:lvl w:ilvl="2" w:tplc="08090005" w:tentative="1">
+      <w:start w:val="1"/>
+      <w:numFmt w:val="bullet"/>
+      <w:lvlText w:val=""/>
+      <w:lvlJc w:val="left"/>
+      <w:pPr>
+        <w:ind w:left="2160" w:hanging="360"/>
+      </w:pPr>
+      <w:rPr>
+        <w:rFonts w:ascii="Wingdings" w:hAnsi="Wingdings" w:hint="default"/>
+      </w:rPr>
+    </w:lvl>
+    <w:lvl w:ilvl="3" w:tplc="08090001" w:tentative="1">
+      <w:start w:val="1"/>
+      <w:numFmt w:val="bullet"/>
+      <w:lvlText w:val=""/>
+      <w:lvlJc w:val="left"/>
+      <w:pPr>
+        <w:ind w:left="2880" w:hanging="360"/>
+      </w:pPr>
+      <w:rPr>
+        <w:rFonts w:ascii="Symbol" w:hAnsi="Symbol" w:hint="default"/>
+      </w:rPr>
+    </w:lvl>
+    <w:lvl w:ilvl="4" w:tplc="08090003" w:tentative="1">
+      <w:start w:val="1"/>
+      <w:numFmt w:val="bullet"/>
+      <w:lvlText w:val="o"/>
+      <w:lvlJc w:val="left"/>
+      <w:pPr>
+        <w:ind w:left="3600" w:hanging="360"/>
+      </w:pPr>
+      <w:rPr>
+        <w:rFonts w:ascii="Courier New" w:hAnsi="Courier New" w:cs="Courier New" w:hint="default"/>
+      </w:rPr>
+    </w:lvl>
+    <w:lvl w:ilvl="5" w:tplc="08090005" w:tentative="1">
+      <w:start w:val="1"/>
+      <w:numFmt w:val="bullet"/>
+      <w:lvlText w:val=""/>
+      <w:lvlJc w:val="left"/>
+      <w:pPr>
+        <w:ind w:left="4320" w:hanging="360"/>
+      </w:pPr>
+      <w:rPr>
+        <w:rFonts w:ascii="Wingdings" w:hAnsi="Wingdings" w:hint="default"/>
+      </w:rPr>
+    </w:lvl>
+    <w:lvl w:ilvl="6" w:tplc="08090001" w:tentative="1">
+      <w:start w:val="1"/>
+      <w:numFmt w:val="bullet"/>
+      <w:lvlText w:val=""/>
+      <w:lvlJc w:val="left"/>
+      <w:pPr>
+        <w:ind w:left="5040" w:hanging="360"/>
+      </w:pPr>
+      <w:rPr>
+        <w:rFonts w:ascii="Symbol" w:hAnsi="Symbol" w:hint="default"/>
+      </w:rPr>
+    </w:lvl>
+    <w:lvl w:ilvl="7" w:tplc="08090003" w:tentative="1">
+      <w:start w:val="1"/>
+      <w:numFmt w:val="bullet"/>
+      <w:lvlText w:val="o"/>
+      <w:lvlJc w:val="left"/>
+      <w:pPr>
+        <w:ind w:left="5760" w:hanging="360"/>
+      </w:pPr>
+      <w:rPr>
+        <w:rFonts w:ascii="Courier New" w:hAnsi="Courier New" w:cs="Courier New" w:hint="default"/>
+      </w:rPr>
+    </w:lvl>
+    <w:lvl w:ilvl="8" w:tplc="08090005" w:tentative="1">
+      <w:start w:val="1"/>
+      <w:numFmt w:val="bullet"/>
+      <w:lvlText w:val=""/>
+      <w:lvlJc w:val="left"/>
+      <w:pPr>
+        <w:ind w:left="6480" w:hanging="360"/>
+      </w:pPr>
+      <w:rPr>
+        <w:rFonts w:ascii="Wingdings" w:hAnsi="Wingdings" w:hint="default"/>
+      </w:rPr>
+    </w:lvl>
+  </w:abstractNum>
+  <w:abstractNum w:abstractNumId="2" w15:restartNumberingAfterBreak="0">
+    <w:nsid w:val="3FA600E8"/>
+    <w:multiLevelType w:val="hybridMultilevel"/>
+    <w:tmpl w:val="078CDC28"/>
+    <w:lvl w:ilvl="0" w:tplc="08090001">
+      <w:start w:val="1"/>
+      <w:numFmt w:val="bullet"/>
+      <w:lvlText w:val=""/>
+      <w:lvlJc w:val="left"/>
+      <w:pPr>
+        <w:ind w:left="720" w:hanging="360"/>
+      </w:pPr>
+      <w:rPr>
+        <w:rFonts w:ascii="Symbol" w:hAnsi="Symbol" w:hint="default"/>
+      </w:rPr>
+    </w:lvl>
+    <w:lvl w:ilvl="1" w:tplc="08090003" w:tentative="1">
+      <w:start w:val="1"/>
+      <w:numFmt w:val="bullet"/>
+      <w:lvlText w:val="o"/>
+      <w:lvlJc w:val="left"/>
+      <w:pPr>
+        <w:ind w:left="1440" w:hanging="360"/>
+      </w:pPr>
+      <w:rPr>
+        <w:rFonts w:ascii="Courier New" w:hAnsi="Courier New" w:cs="Courier New" w:hint="default"/>
+      </w:rPr>
+    </w:lvl>
+    <w:lvl w:ilvl="2" w:tplc="08090005" w:tentative="1">
+      <w:start w:val="1"/>
+      <w:numFmt w:val="bullet"/>
+      <w:lvlText w:val=""/>
+      <w:lvlJc w:val="left"/>
+      <w:pPr>
+        <w:ind w:left="2160" w:hanging="360"/>
+      </w:pPr>
+      <w:rPr>
+        <w:rFonts w:ascii="Wingdings" w:hAnsi="Wingdings" w:hint="default"/>
+      </w:rPr>
+    </w:lvl>
+    <w:lvl w:ilvl="3" w:tplc="08090001" w:tentative="1">
+      <w:start w:val="1"/>
+      <w:numFmt w:val="bullet"/>
+      <w:lvlText w:val=""/>
+      <w:lvlJc w:val="left"/>
+      <w:pPr>
+        <w:ind w:left="2880" w:hanging="360"/>
+      </w:pPr>
+      <w:rPr>
+        <w:rFonts w:ascii="Symbol" w:hAnsi="Symbol" w:hint="default"/>
+      </w:rPr>
+    </w:lvl>
+    <w:lvl w:ilvl="4" w:tplc="08090003" w:tentative="1">
+      <w:start w:val="1"/>
+      <w:numFmt w:val="bullet"/>
+      <w:lvlText w:val="o"/>
+      <w:lvlJc w:val="left"/>
+      <w:pPr>
+        <w:ind w:left="3600" w:hanging="360"/>
+      </w:pPr>
+      <w:rPr>
+        <w:rFonts w:ascii="Courier New" w:hAnsi="Courier New" w:cs="Courier New" w:hint="default"/>
+      </w:rPr>
+    </w:lvl>
+    <w:lvl w:ilvl="5" w:tplc="08090005" w:tentative="1">
+      <w:start w:val="1"/>
+      <w:numFmt w:val="bullet"/>
+      <w:lvlText w:val=""/>
+      <w:lvlJc w:val="left"/>
+      <w:pPr>
+        <w:ind w:left="4320" w:hanging="360"/>
+      </w:pPr>
+      <w:rPr>
+        <w:rFonts w:ascii="Wingdings" w:hAnsi="Wingdings" w:hint="default"/>
+      </w:rPr>
+    </w:lvl>
+    <w:lvl w:ilvl="6" w:tplc="08090001" w:tentative="1">
+      <w:start w:val="1"/>
+      <w:numFmt w:val="bullet"/>
+      <w:lvlText w:val=""/>
+      <w:lvlJc w:val="left"/>
+      <w:pPr>
+        <w:ind w:left="5040" w:hanging="360"/>
+      </w:pPr>
+      <w:rPr>
+        <w:rFonts w:ascii="Symbol" w:hAnsi="Symbol" w:hint="default"/>
+      </w:rPr>
+    </w:lvl>
+    <w:lvl w:ilvl="7" w:tplc="08090003" w:tentative="1">
+      <w:start w:val="1"/>
+      <w:numFmt w:val="bullet"/>
+      <w:lvlText w:val="o"/>
+      <w:lvlJc w:val="left"/>
+      <w:pPr>
+        <w:ind w:left="5760" w:hanging="360"/>
+      </w:pPr>
+      <w:rPr>
+        <w:rFonts w:ascii="Courier New" w:hAnsi="Courier New" w:cs="Courier New" w:hint="default"/>
+      </w:rPr>
+    </w:lvl>
+    <w:lvl w:ilvl="8" w:tplc="08090005" w:tentative="1">
+      <w:start w:val="1"/>
+      <w:numFmt w:val="bullet"/>
+      <w:lvlText w:val=""/>
+      <w:lvlJc w:val="left"/>
+      <w:pPr>
+        <w:ind w:left="6480" w:hanging="360"/>
+      </w:pPr>
+      <w:rPr>
+        <w:rFonts w:ascii="Wingdings" w:hAnsi="Wingdings" w:hint="default"/>
+      </w:rPr>
+    </w:lvl>
+  </w:abstractNum>
+  <w:abstractNum w:abstractNumId="3" w15:restartNumberingAfterBreak="0">
+    <w:nsid w:val="5DCB0165"/>
+    <w:multiLevelType w:val="hybridMultilevel"/>
+    <w:tmpl w:val="5C1AE9DC"/>
+    <w:lvl w:ilvl="0" w:tplc="08090001">
+      <w:start w:val="1"/>
+      <w:numFmt w:val="bullet"/>
+      <w:lvlText w:val=""/>
+      <w:lvlJc w:val="left"/>
+      <w:pPr>
+        <w:ind w:left="720" w:hanging="360"/>
+      </w:pPr>
+      <w:rPr>
+        <w:rFonts w:ascii="Symbol" w:hAnsi="Symbol" w:hint="default"/>
+      </w:rPr>
+    </w:lvl>
+    <w:lvl w:ilvl="1" w:tplc="08090003" w:tentative="1">
+      <w:start w:val="1"/>
+      <w:numFmt w:val="bullet"/>
+      <w:lvlText w:val="o"/>
+      <w:lvlJc w:val="left"/>
+      <w:pPr>
+        <w:ind w:left="1440" w:hanging="360"/>
+      </w:pPr>
+      <w:rPr>
+        <w:rFonts w:ascii="Courier New" w:hAnsi="Courier New" w:cs="Courier New" w:hint="default"/>
+      </w:rPr>
+    </w:lvl>
+    <w:lvl w:ilvl="2" w:tplc="08090005" w:tentative="1">
+      <w:start w:val="1"/>
+      <w:numFmt w:val="bullet"/>
+      <w:lvlText w:val=""/>
+      <w:lvlJc w:val="left"/>
+      <w:pPr>
+        <w:ind w:left="2160" w:hanging="360"/>
+      </w:pPr>
+      <w:rPr>
+        <w:rFonts w:ascii="Wingdings" w:hAnsi="Wingdings" w:hint="default"/>
+      </w:rPr>
+    </w:lvl>
+    <w:lvl w:ilvl="3" w:tplc="08090001" w:tentative="1">
+      <w:start w:val="1"/>
+      <w:numFmt w:val="bullet"/>
+      <w:lvlText w:val=""/>
+      <w:lvlJc w:val="left"/>
+      <w:pPr>
+        <w:ind w:left="2880" w:hanging="360"/>
+      </w:pPr>
+      <w:rPr>
+        <w:rFonts w:ascii="Symbol" w:hAnsi="Symbol" w:hint="default"/>
+      </w:rPr>
+    </w:lvl>
+    <w:lvl w:ilvl="4" w:tplc="08090003" w:tentative="1">
+      <w:start w:val="1"/>
+      <w:numFmt w:val="bullet"/>
+      <w:lvlText w:val="o"/>
+      <w:lvlJc w:val="left"/>
+      <w:pPr>
+        <w:ind w:left="3600" w:hanging="360"/>
+      </w:pPr>
+      <w:rPr>
+        <w:rFonts w:ascii="Courier New" w:hAnsi="Courier New" w:cs="Courier New" w:hint="default"/>
+      </w:rPr>
+    </w:lvl>
+    <w:lvl w:ilvl="5" w:tplc="08090005" w:tentative="1">
+      <w:start w:val="1"/>
+      <w:numFmt w:val="bullet"/>
+      <w:lvlText w:val=""/>
+      <w:lvlJc w:val="left"/>
+      <w:pPr>
+        <w:ind w:left="4320" w:hanging="360"/>
+      </w:pPr>
+      <w:rPr>
+        <w:rFonts w:ascii="Wingdings" w:hAnsi="Wingdings" w:hint="default"/>
+      </w:rPr>
+    </w:lvl>
+    <w:lvl w:ilvl="6" w:tplc="08090001" w:tentative="1">
+      <w:start w:val="1"/>
+      <w:numFmt w:val="bullet"/>
+      <w:lvlText w:val=""/>
+      <w:lvlJc w:val="left"/>
+      <w:pPr>
+        <w:ind w:left="5040" w:hanging="360"/>
+      </w:pPr>
+      <w:rPr>
+        <w:rFonts w:ascii="Symbol" w:hAnsi="Symbol" w:hint="default"/>
+      </w:rPr>
+    </w:lvl>
+    <w:lvl w:ilvl="7" w:tplc="08090003" w:tentative="1">
+      <w:start w:val="1"/>
+      <w:numFmt w:val="bullet"/>
+      <w:lvlText w:val="o"/>
+      <w:lvlJc w:val="left"/>
+      <w:pPr>
+        <w:ind w:left="5760" w:hanging="360"/>
+      </w:pPr>
+      <w:rPr>
+        <w:rFonts w:ascii="Courier New" w:hAnsi="Courier New" w:cs="Courier New" w:hint="default"/>
+      </w:rPr>
+    </w:lvl>
+    <w:lvl w:ilvl="8" w:tplc="08090005" w:tentative="1">
+      <w:start w:val="1"/>
+      <w:numFmt w:val="bullet"/>
+      <w:lvlText w:val=""/>
+      <w:lvlJc w:val="left"/>
+      <w:pPr>
+        <w:ind w:left="6480" w:hanging="360"/>
+      </w:pPr>
+      <w:rPr>
+        <w:rFonts w:ascii="Wingdings" w:hAnsi="Wingdings" w:hint="default"/>
+      </w:rPr>
+    </w:lvl>
+  </w:abstractNum>
   <w:num w:numId="1" w16cid:durableId="500631799">
     <w:abstractNumId w:val="0"/>
+  </w:num>
+  <w:num w:numId="2" w16cid:durableId="1715424907">
+    <w:abstractNumId w:val="3"/>
+  </w:num>
+  <w:num w:numId="3" w16cid:durableId="962659846">
+    <w:abstractNumId w:val="2"/>
+  </w:num>
+  <w:num w:numId="4" w16cid:durableId="1742482599">
+    <w:abstractNumId w:val="1"/>
   </w:num>
 </w:numbering>
 </file>

</xml_diff>